<commit_message>
Added the latest version of the report template
It's only a template!!!
</commit_message>
<xml_diff>
--- a/Report.docx
+++ b/Report.docx
@@ -56,8 +56,9 @@
           <w:rFonts w:asciiTheme="majorBidi" w:hAnsiTheme="majorBidi" w:cstheme="majorBidi"/>
           <w:b/>
           <w:bCs/>
-          <w:sz w:val="24"/>
-          <w:szCs w:val="24"/>
+          <w:sz w:val="28"/>
+          <w:szCs w:val="28"/>
+          <w:u w:val="single"/>
         </w:rPr>
         <w:t>Bloom Filte</w:t>
       </w:r>
@@ -66,8 +67,9 @@
           <w:rFonts w:asciiTheme="majorBidi" w:hAnsiTheme="majorBidi" w:cstheme="majorBidi"/>
           <w:b/>
           <w:bCs/>
-          <w:sz w:val="24"/>
-          <w:szCs w:val="24"/>
+          <w:sz w:val="28"/>
+          <w:szCs w:val="28"/>
+          <w:u w:val="single"/>
         </w:rPr>
         <w:t>r – Introduction</w:t>
       </w:r>
@@ -137,17 +139,7 @@
           <w:szCs w:val="24"/>
           <w:shd w:val="clear" w:color="auto" w:fill="FFFFFF"/>
         </w:rPr>
-        <w:t xml:space="preserve"> e.g. URL filtering and network packet filtering. Bloom Filter</w:t>
-      </w:r>
-      <w:r>
-        <w:rPr>
-          <w:rFonts w:asciiTheme="majorBidi" w:hAnsiTheme="majorBidi" w:cstheme="majorBidi"/>
-          <w:color w:val="000000"/>
-          <w:sz w:val="24"/>
-          <w:szCs w:val="24"/>
-          <w:shd w:val="clear" w:color="auto" w:fill="FFFFFF"/>
-        </w:rPr>
-        <w:t xml:space="preserve"> is typically used in conjunction with a 2</w:t>
+        <w:t xml:space="preserve"> e.g. URL filtering and network packet filtering. Bloom Filter is typically used in conjunction with a 2</w:t>
       </w:r>
       <w:r>
         <w:rPr>
@@ -184,10 +176,11 @@
       </w:pPr>
       <w:r>
         <w:rPr>
+          <w:rFonts w:asciiTheme="majorBidi" w:hAnsiTheme="majorBidi" w:cstheme="majorBidi"/>
           <w:noProof/>
         </w:rPr>
         <w:drawing>
-          <wp:inline distT="0" distB="0" distL="0" distR="0" wp14:anchorId="170A889B" wp14:editId="15F41750">
+          <wp:inline distT="0" distB="0" distL="0" distR="0" wp14:anchorId="170A889B" wp14:editId="7D712D70">
             <wp:extent cx="5731510" cy="2057400"/>
             <wp:effectExtent l="0" t="0" r="2540" b="0"/>
             <wp:docPr id="3" name="Picture 3" descr="Bloom filter - Wikipedia"/>
@@ -240,17 +233,20 @@
       <w:pPr>
         <w:rPr>
           <w:rFonts w:asciiTheme="majorBidi" w:hAnsiTheme="majorBidi" w:cstheme="majorBidi"/>
-          <w:sz w:val="24"/>
-          <w:szCs w:val="24"/>
-        </w:rPr>
-      </w:pPr>
-      <w:r>
-        <w:rPr>
-          <w:rFonts w:asciiTheme="majorBidi" w:hAnsiTheme="majorBidi" w:cstheme="majorBidi"/>
           <w:b/>
           <w:bCs/>
-          <w:sz w:val="24"/>
-          <w:szCs w:val="24"/>
+          <w:sz w:val="28"/>
+          <w:szCs w:val="28"/>
+          <w:u w:val="single"/>
+        </w:rPr>
+      </w:pPr>
+      <w:r>
+        <w:rPr>
+          <w:rFonts w:asciiTheme="majorBidi" w:hAnsiTheme="majorBidi" w:cstheme="majorBidi"/>
+          <w:b/>
+          <w:bCs/>
+          <w:sz w:val="28"/>
+          <w:szCs w:val="28"/>
           <w:u w:val="single"/>
         </w:rPr>
         <w:t>Theoretical Analysis</w:t>
@@ -1228,8 +1224,8 @@
           <w:rFonts w:asciiTheme="majorBidi" w:hAnsiTheme="majorBidi" w:cstheme="majorBidi"/>
           <w:b/>
           <w:bCs/>
-          <w:sz w:val="24"/>
-          <w:szCs w:val="24"/>
+          <w:sz w:val="28"/>
+          <w:szCs w:val="28"/>
           <w:u w:val="single"/>
         </w:rPr>
       </w:pPr>
@@ -1238,8 +1234,8 @@
           <w:rFonts w:asciiTheme="majorBidi" w:hAnsiTheme="majorBidi" w:cstheme="majorBidi"/>
           <w:b/>
           <w:bCs/>
-          <w:sz w:val="24"/>
-          <w:szCs w:val="24"/>
+          <w:sz w:val="28"/>
+          <w:szCs w:val="28"/>
           <w:u w:val="single"/>
         </w:rPr>
         <w:t>Experimental Analysis</w:t>
@@ -1278,80 +1274,112 @@
       <w:r>
         <w:rPr>
           <w:rFonts w:asciiTheme="majorBidi" w:hAnsiTheme="majorBidi" w:cstheme="majorBidi"/>
-          <w:sz w:val="24"/>
-          <w:szCs w:val="24"/>
-        </w:rPr>
-        <w:t xml:space="preserve">[Include graphs] Graph seems to be </w:t>
-      </w:r>
-      <w:r>
-        <w:rPr>
-          <w:rFonts w:asciiTheme="majorBidi" w:hAnsiTheme="majorBidi" w:cstheme="majorBidi"/>
-          <w:sz w:val="24"/>
-          <w:szCs w:val="24"/>
-        </w:rPr>
-        <w:t>valid;</w:t>
-      </w:r>
-      <w:r>
-        <w:rPr>
-          <w:rFonts w:asciiTheme="majorBidi" w:hAnsiTheme="majorBidi" w:cstheme="majorBidi"/>
-          <w:sz w:val="24"/>
-          <w:szCs w:val="24"/>
-        </w:rPr>
-        <w:t xml:space="preserve"> it is linear for both insert and search for the real data which accounts for O(N+1) and O(N) from the theoretical analysis respectively. As expected, for synthetic data with no repeats and modified code for </w:t>
-      </w:r>
-      <w:proofErr w:type="spellStart"/>
-      <w:r>
-        <w:rPr>
-          <w:rFonts w:asciiTheme="majorBidi" w:hAnsiTheme="majorBidi" w:cstheme="majorBidi"/>
-          <w:sz w:val="24"/>
-          <w:szCs w:val="24"/>
-        </w:rPr>
-        <w:t>insertElement</w:t>
-      </w:r>
-      <w:proofErr w:type="spellEnd"/>
-      <w:r>
-        <w:rPr>
-          <w:rFonts w:asciiTheme="majorBidi" w:hAnsiTheme="majorBidi" w:cstheme="majorBidi"/>
-          <w:sz w:val="24"/>
-          <w:szCs w:val="24"/>
-        </w:rPr>
-        <w:t xml:space="preserve"> without the check, insertions were O(1) since it’s just appending to a Python list. Was the most time-consuming, included in a separate graph so to not scale down the others. We found that a moving average with 10 repeats was enough to get rid of noise.</w:t>
-      </w:r>
-      <w:r>
-        <w:rPr>
-          <w:rFonts w:asciiTheme="majorBidi" w:hAnsiTheme="majorBidi" w:cstheme="majorBidi"/>
-          <w:sz w:val="24"/>
-          <w:szCs w:val="24"/>
-        </w:rPr>
-        <w:br/>
-      </w:r>
-      <w:r>
-        <w:rPr>
-          <w:rFonts w:asciiTheme="majorBidi" w:hAnsiTheme="majorBidi" w:cstheme="majorBidi"/>
           <w:b/>
           <w:bCs/>
-          <w:sz w:val="24"/>
-          <w:szCs w:val="24"/>
-        </w:rPr>
-        <w:t>BST &amp; LLRB BST</w:t>
-      </w:r>
-      <w:r>
-        <w:rPr>
-          <w:rFonts w:asciiTheme="majorBidi" w:hAnsiTheme="majorBidi" w:cstheme="majorBidi"/>
-          <w:sz w:val="24"/>
-          <w:szCs w:val="24"/>
-        </w:rPr>
-        <w:br/>
-        <w:t xml:space="preserve">[Include graphs] Both graphs are logarithmic and of the right shape. We plotted the median rather than the mean in order to lower the contribution of anomalies to the MA. A curio is that BST seems to be faster than LLRB BST for both insert and search, despite being unbalanced. Note that when we tested the cumulative time taken for 10,000 insertions on the synthetic data, BST was faster than LLRB for insertions but slower than it for searches- this makes a lot of sense considering the impact of rotations on processing time, compared to searches which are in-place and guaranteed to be faster if the tree is balanced. When running a recursive rather than an iterative implementation of BST, it ended up running 2 times slower, as expected due to the call stack involved. However, this still can’t account for BST’s outperformance over LLRB. We suggest it could be a case of intensive pointer memory due to rotations, especially for the larger values of N. Python is poorly optimised to deal with CPU cache jumps, namely it can cause poor cache locality and cache thrashing. BST has much better cache realization. Furthermore, LLRB could have an overhead due to having an </w:t>
-      </w:r>
-      <w:r>
-        <w:rPr>
-          <w:rFonts w:asciiTheme="majorBidi" w:hAnsiTheme="majorBidi" w:cstheme="majorBidi"/>
-          <w:sz w:val="24"/>
-          <w:szCs w:val="24"/>
-        </w:rPr>
-        <w:lastRenderedPageBreak/>
-        <w:t>additional layer of complexity that BST doesn’t (colours, rotations) which requires more intensive type checking, which, in a dynamically typed language like Python, could slow things down.</w:t>
+          <w:noProof/>
+          <w:sz w:val="24"/>
+          <w:szCs w:val="24"/>
+        </w:rPr>
+        <w:drawing>
+          <wp:inline distT="0" distB="0" distL="0" distR="0" wp14:anchorId="57D43531" wp14:editId="34CDCC1A">
+            <wp:extent cx="2612016" cy="1583449"/>
+            <wp:effectExtent l="0" t="0" r="0" b="0"/>
+            <wp:docPr id="16" name="Picture 16"/>
+            <wp:cNvGraphicFramePr>
+              <a:graphicFrameLocks xmlns:a="http://schemas.openxmlformats.org/drawingml/2006/main" noChangeAspect="1"/>
+            </wp:cNvGraphicFramePr>
+            <a:graphic xmlns:a="http://schemas.openxmlformats.org/drawingml/2006/main">
+              <a:graphicData uri="http://schemas.openxmlformats.org/drawingml/2006/picture">
+                <pic:pic xmlns:pic="http://schemas.openxmlformats.org/drawingml/2006/picture">
+                  <pic:nvPicPr>
+                    <pic:cNvPr id="0" name="Picture 5"/>
+                    <pic:cNvPicPr>
+                      <a:picLocks noChangeAspect="1" noChangeArrowheads="1"/>
+                    </pic:cNvPicPr>
+                  </pic:nvPicPr>
+                  <pic:blipFill>
+                    <a:blip r:embed="rId5" cstate="print">
+                      <a:extLst>
+                        <a:ext uri="{28A0092B-C50C-407E-A947-70E740481C1C}">
+                          <a14:useLocalDpi xmlns:a14="http://schemas.microsoft.com/office/drawing/2010/main" val="0"/>
+                        </a:ext>
+                      </a:extLst>
+                    </a:blip>
+                    <a:srcRect/>
+                    <a:stretch>
+                      <a:fillRect/>
+                    </a:stretch>
+                  </pic:blipFill>
+                  <pic:spPr bwMode="auto">
+                    <a:xfrm>
+                      <a:off x="0" y="0"/>
+                      <a:ext cx="2635065" cy="1597421"/>
+                    </a:xfrm>
+                    <a:prstGeom prst="rect">
+                      <a:avLst/>
+                    </a:prstGeom>
+                    <a:noFill/>
+                  </pic:spPr>
+                </pic:pic>
+              </a:graphicData>
+            </a:graphic>
+          </wp:inline>
+        </w:drawing>
+      </w:r>
+      <w:r>
+        <w:rPr>
+          <w:rFonts w:asciiTheme="majorBidi" w:hAnsiTheme="majorBidi" w:cstheme="majorBidi"/>
+          <w:b/>
+          <w:bCs/>
+          <w:noProof/>
+          <w:sz w:val="24"/>
+          <w:szCs w:val="24"/>
+        </w:rPr>
+        <w:drawing>
+          <wp:inline distT="0" distB="0" distL="0" distR="0" wp14:anchorId="0EC0FAB7" wp14:editId="15EAC998">
+            <wp:extent cx="2884024" cy="1607844"/>
+            <wp:effectExtent l="0" t="0" r="0" b="0"/>
+            <wp:docPr id="14" name="Picture 14"/>
+            <wp:cNvGraphicFramePr>
+              <a:graphicFrameLocks xmlns:a="http://schemas.openxmlformats.org/drawingml/2006/main" noChangeAspect="1"/>
+            </wp:cNvGraphicFramePr>
+            <a:graphic xmlns:a="http://schemas.openxmlformats.org/drawingml/2006/main">
+              <a:graphicData uri="http://schemas.openxmlformats.org/drawingml/2006/picture">
+                <pic:pic xmlns:pic="http://schemas.openxmlformats.org/drawingml/2006/picture">
+                  <pic:nvPicPr>
+                    <pic:cNvPr id="0" name="Picture 4"/>
+                    <pic:cNvPicPr>
+                      <a:picLocks noChangeAspect="1" noChangeArrowheads="1"/>
+                    </pic:cNvPicPr>
+                  </pic:nvPicPr>
+                  <pic:blipFill>
+                    <a:blip r:embed="rId6" cstate="print">
+                      <a:extLst>
+                        <a:ext uri="{28A0092B-C50C-407E-A947-70E740481C1C}">
+                          <a14:useLocalDpi xmlns:a14="http://schemas.microsoft.com/office/drawing/2010/main" val="0"/>
+                        </a:ext>
+                      </a:extLst>
+                    </a:blip>
+                    <a:srcRect/>
+                    <a:stretch>
+                      <a:fillRect/>
+                    </a:stretch>
+                  </pic:blipFill>
+                  <pic:spPr bwMode="auto">
+                    <a:xfrm>
+                      <a:off x="0" y="0"/>
+                      <a:ext cx="2928887" cy="1632855"/>
+                    </a:xfrm>
+                    <a:prstGeom prst="rect">
+                      <a:avLst/>
+                    </a:prstGeom>
+                    <a:noFill/>
+                  </pic:spPr>
+                </pic:pic>
+              </a:graphicData>
+            </a:graphic>
+          </wp:inline>
+        </w:drawing>
       </w:r>
     </w:p>
     <w:p>
@@ -1365,11 +1393,413 @@
       <w:r>
         <w:rPr>
           <w:rFonts w:asciiTheme="majorBidi" w:hAnsiTheme="majorBidi" w:cstheme="majorBidi"/>
+          <w:sz w:val="24"/>
+          <w:szCs w:val="24"/>
+        </w:rPr>
+        <w:t xml:space="preserve">Graph seems to be </w:t>
+      </w:r>
+      <w:r>
+        <w:rPr>
+          <w:rFonts w:asciiTheme="majorBidi" w:hAnsiTheme="majorBidi" w:cstheme="majorBidi"/>
+          <w:sz w:val="24"/>
+          <w:szCs w:val="24"/>
+        </w:rPr>
+        <w:t>valid;</w:t>
+      </w:r>
+      <w:r>
+        <w:rPr>
+          <w:rFonts w:asciiTheme="majorBidi" w:hAnsiTheme="majorBidi" w:cstheme="majorBidi"/>
+          <w:sz w:val="24"/>
+          <w:szCs w:val="24"/>
+        </w:rPr>
+        <w:t xml:space="preserve"> it is linear for both insert and search for the real data which accounts for O(N+1) and O(N) from the theoretical analysis respectively. As expected, for synthetic data with no repeats and modified code for </w:t>
+      </w:r>
+      <w:proofErr w:type="spellStart"/>
+      <w:r>
+        <w:rPr>
+          <w:rFonts w:asciiTheme="majorBidi" w:hAnsiTheme="majorBidi" w:cstheme="majorBidi"/>
+          <w:sz w:val="24"/>
+          <w:szCs w:val="24"/>
+        </w:rPr>
+        <w:t>insertElement</w:t>
+      </w:r>
+      <w:proofErr w:type="spellEnd"/>
+      <w:r>
+        <w:rPr>
+          <w:rFonts w:asciiTheme="majorBidi" w:hAnsiTheme="majorBidi" w:cstheme="majorBidi"/>
+          <w:sz w:val="24"/>
+          <w:szCs w:val="24"/>
+        </w:rPr>
+        <w:t xml:space="preserve"> without the check, insertions were O(1) since it’s just appending to a Python list. </w:t>
+      </w:r>
+      <w:r>
+        <w:rPr>
+          <w:rFonts w:asciiTheme="majorBidi" w:hAnsiTheme="majorBidi" w:cstheme="majorBidi"/>
+          <w:sz w:val="24"/>
+          <w:szCs w:val="24"/>
+        </w:rPr>
+        <w:t>It was</w:t>
+      </w:r>
+      <w:r>
+        <w:rPr>
+          <w:rFonts w:asciiTheme="majorBidi" w:hAnsiTheme="majorBidi" w:cstheme="majorBidi"/>
+          <w:sz w:val="24"/>
+          <w:szCs w:val="24"/>
+        </w:rPr>
+        <w:t xml:space="preserve"> the most time-consuming</w:t>
+      </w:r>
+      <w:r>
+        <w:rPr>
+          <w:rFonts w:asciiTheme="majorBidi" w:hAnsiTheme="majorBidi" w:cstheme="majorBidi"/>
+          <w:sz w:val="24"/>
+          <w:szCs w:val="24"/>
+        </w:rPr>
+        <w:t xml:space="preserve"> data structure</w:t>
+      </w:r>
+      <w:r>
+        <w:rPr>
+          <w:rFonts w:asciiTheme="majorBidi" w:hAnsiTheme="majorBidi" w:cstheme="majorBidi"/>
+          <w:sz w:val="24"/>
+          <w:szCs w:val="24"/>
+        </w:rPr>
+        <w:t xml:space="preserve">, </w:t>
+      </w:r>
+      <w:r>
+        <w:rPr>
+          <w:rFonts w:asciiTheme="majorBidi" w:hAnsiTheme="majorBidi" w:cstheme="majorBidi"/>
+          <w:sz w:val="24"/>
+          <w:szCs w:val="24"/>
+        </w:rPr>
+        <w:t xml:space="preserve">so we </w:t>
+      </w:r>
+      <w:r>
+        <w:rPr>
+          <w:rFonts w:asciiTheme="majorBidi" w:hAnsiTheme="majorBidi" w:cstheme="majorBidi"/>
+          <w:sz w:val="24"/>
+          <w:szCs w:val="24"/>
+        </w:rPr>
+        <w:t>included in a separate graph so to not scale down the others. We found that a</w:t>
+      </w:r>
+      <w:r>
+        <w:rPr>
+          <w:rFonts w:asciiTheme="majorBidi" w:hAnsiTheme="majorBidi" w:cstheme="majorBidi"/>
+          <w:sz w:val="24"/>
+          <w:szCs w:val="24"/>
+        </w:rPr>
+        <w:t xml:space="preserve">n </w:t>
+      </w:r>
+      <w:r>
+        <w:rPr>
+          <w:rFonts w:asciiTheme="majorBidi" w:hAnsiTheme="majorBidi" w:cstheme="majorBidi"/>
+          <w:sz w:val="24"/>
+          <w:szCs w:val="24"/>
+        </w:rPr>
+        <w:t xml:space="preserve">average </w:t>
+      </w:r>
+      <w:r>
+        <w:rPr>
+          <w:rFonts w:asciiTheme="majorBidi" w:hAnsiTheme="majorBidi" w:cstheme="majorBidi"/>
+          <w:sz w:val="24"/>
+          <w:szCs w:val="24"/>
+        </w:rPr>
+        <w:t>of</w:t>
+      </w:r>
+      <w:r>
+        <w:rPr>
+          <w:rFonts w:asciiTheme="majorBidi" w:hAnsiTheme="majorBidi" w:cstheme="majorBidi"/>
+          <w:sz w:val="24"/>
+          <w:szCs w:val="24"/>
+        </w:rPr>
+        <w:t xml:space="preserve"> 10 repeats was enough to get rid of noise.</w:t>
+      </w:r>
+      <w:r>
+        <w:rPr>
+          <w:rFonts w:asciiTheme="majorBidi" w:hAnsiTheme="majorBidi" w:cstheme="majorBidi"/>
+          <w:sz w:val="24"/>
+          <w:szCs w:val="24"/>
+        </w:rPr>
+        <w:t xml:space="preserve"> Too many repeats cause overfitting.</w:t>
+      </w:r>
+      <w:r>
+        <w:rPr>
+          <w:rFonts w:asciiTheme="majorBidi" w:hAnsiTheme="majorBidi" w:cstheme="majorBidi"/>
+          <w:sz w:val="24"/>
+          <w:szCs w:val="24"/>
+        </w:rPr>
+        <w:t xml:space="preserve"> </w:t>
+      </w:r>
+      <w:r>
+        <w:rPr>
+          <w:rFonts w:asciiTheme="majorBidi" w:hAnsiTheme="majorBidi" w:cstheme="majorBidi"/>
+          <w:sz w:val="24"/>
+          <w:szCs w:val="24"/>
+        </w:rPr>
+        <w:br/>
+      </w:r>
+      <w:r>
+        <w:rPr>
+          <w:rFonts w:asciiTheme="majorBidi" w:hAnsiTheme="majorBidi" w:cstheme="majorBidi"/>
+          <w:sz w:val="24"/>
+          <w:szCs w:val="24"/>
+        </w:rPr>
+        <w:t xml:space="preserve">[Insert graph] Sequential search on a sample taken from a mixture of words taken from the synthetic data (with mostly unique words) and non-existent words gave a slightly concave graph. We conjectured that it could be due to the graph starting at O(N) due to having to iterate through the entire array at first to retrieve results, than slowly shifting towards an </w:t>
+      </w:r>
+      <w:r>
+        <w:rPr>
+          <w:rFonts w:asciiTheme="majorBidi" w:hAnsiTheme="majorBidi" w:cstheme="majorBidi"/>
+          <w:sz w:val="24"/>
+          <w:szCs w:val="24"/>
+        </w:rPr>
+        <w:lastRenderedPageBreak/>
+        <w:t xml:space="preserve">average of </w:t>
+      </w:r>
+      <w:proofErr w:type="gramStart"/>
+      <w:r>
+        <w:rPr>
+          <w:rFonts w:asciiTheme="majorBidi" w:eastAsiaTheme="minorEastAsia" w:hAnsiTheme="majorBidi" w:cstheme="majorBidi"/>
+          <w:sz w:val="24"/>
+          <w:szCs w:val="24"/>
+        </w:rPr>
+        <w:t>O(</w:t>
+      </w:r>
+      <w:proofErr w:type="gramEnd"/>
+      <m:oMath>
+        <m:f>
+          <m:fPr>
+            <m:ctrlPr>
+              <w:rPr>
+                <w:rFonts w:ascii="Cambria Math" w:hAnsi="Cambria Math" w:cstheme="majorBidi"/>
+                <w:i/>
+                <w:sz w:val="24"/>
+                <w:szCs w:val="24"/>
+              </w:rPr>
+            </m:ctrlPr>
+          </m:fPr>
+          <m:num>
+            <m:r>
+              <w:rPr>
+                <w:rFonts w:ascii="Cambria Math" w:hAnsi="Cambria Math" w:cstheme="majorBidi"/>
+                <w:sz w:val="24"/>
+                <w:szCs w:val="24"/>
+              </w:rPr>
+              <m:t>N</m:t>
+            </m:r>
+          </m:num>
+          <m:den>
+            <m:r>
+              <w:rPr>
+                <w:rFonts w:ascii="Cambria Math" w:hAnsi="Cambria Math" w:cstheme="majorBidi"/>
+                <w:sz w:val="24"/>
+                <w:szCs w:val="24"/>
+              </w:rPr>
+              <m:t>2</m:t>
+            </m:r>
+          </m:den>
+        </m:f>
+      </m:oMath>
+      <w:r>
+        <w:rPr>
+          <w:rFonts w:asciiTheme="majorBidi" w:hAnsiTheme="majorBidi" w:cstheme="majorBidi"/>
+          <w:sz w:val="24"/>
+          <w:szCs w:val="24"/>
+        </w:rPr>
+        <w:t>)</w:t>
+      </w:r>
+      <w:r>
+        <w:rPr>
+          <w:rFonts w:asciiTheme="majorBidi" w:hAnsiTheme="majorBidi" w:cstheme="majorBidi"/>
+          <w:sz w:val="24"/>
+          <w:szCs w:val="24"/>
+        </w:rPr>
+        <w:t>.</w:t>
+      </w:r>
+      <w:r>
+        <w:rPr>
+          <w:rFonts w:asciiTheme="majorBidi" w:hAnsiTheme="majorBidi" w:cstheme="majorBidi"/>
+          <w:sz w:val="24"/>
+          <w:szCs w:val="24"/>
+        </w:rPr>
+        <w:br/>
+      </w:r>
+      <w:r>
+        <w:rPr>
+          <w:rFonts w:asciiTheme="majorBidi" w:hAnsiTheme="majorBidi" w:cstheme="majorBidi"/>
+          <w:sz w:val="24"/>
+          <w:szCs w:val="24"/>
+        </w:rPr>
+        <w:br/>
+      </w:r>
+      <w:r>
+        <w:rPr>
+          <w:rFonts w:asciiTheme="majorBidi" w:hAnsiTheme="majorBidi" w:cstheme="majorBidi"/>
           <w:b/>
           <w:bCs/>
           <w:sz w:val="24"/>
           <w:szCs w:val="24"/>
         </w:rPr>
+        <w:t>BST &amp; LLRB BST</w:t>
+      </w:r>
+    </w:p>
+    <w:p>
+      <w:pPr>
+        <w:rPr>
+          <w:rFonts w:asciiTheme="majorBidi" w:hAnsiTheme="majorBidi" w:cstheme="majorBidi"/>
+          <w:b/>
+          <w:bCs/>
+          <w:sz w:val="24"/>
+          <w:szCs w:val="24"/>
+        </w:rPr>
+      </w:pPr>
+      <w:r>
+        <w:rPr>
+          <w:rFonts w:asciiTheme="majorBidi" w:hAnsiTheme="majorBidi" w:cstheme="majorBidi"/>
+          <w:noProof/>
+        </w:rPr>
+        <w:drawing>
+          <wp:inline distT="0" distB="0" distL="0" distR="0" wp14:anchorId="0D992075" wp14:editId="52EA6570">
+            <wp:extent cx="2787650" cy="1430886"/>
+            <wp:effectExtent l="0" t="0" r="0" b="0"/>
+            <wp:docPr id="2" name="Picture 2" descr="Chart, scatter chart&#10;&#10;Description automatically generated"/>
+            <wp:cNvGraphicFramePr>
+              <a:graphicFrameLocks xmlns:a="http://schemas.openxmlformats.org/drawingml/2006/main" noChangeAspect="1"/>
+            </wp:cNvGraphicFramePr>
+            <a:graphic xmlns:a="http://schemas.openxmlformats.org/drawingml/2006/main">
+              <a:graphicData uri="http://schemas.openxmlformats.org/drawingml/2006/picture">
+                <pic:pic xmlns:pic="http://schemas.openxmlformats.org/drawingml/2006/picture">
+                  <pic:nvPicPr>
+                    <pic:cNvPr id="2" name="Picture 2" descr="Chart, scatter chart&#10;&#10;Description automatically generated"/>
+                    <pic:cNvPicPr>
+                      <a:picLocks noChangeAspect="1" noChangeArrowheads="1"/>
+                    </pic:cNvPicPr>
+                  </pic:nvPicPr>
+                  <pic:blipFill>
+                    <a:blip r:embed="rId7" cstate="print">
+                      <a:extLst>
+                        <a:ext uri="{28A0092B-C50C-407E-A947-70E740481C1C}">
+                          <a14:useLocalDpi xmlns:a14="http://schemas.microsoft.com/office/drawing/2010/main" val="0"/>
+                        </a:ext>
+                      </a:extLst>
+                    </a:blip>
+                    <a:srcRect/>
+                    <a:stretch>
+                      <a:fillRect/>
+                    </a:stretch>
+                  </pic:blipFill>
+                  <pic:spPr bwMode="auto">
+                    <a:xfrm>
+                      <a:off x="0" y="0"/>
+                      <a:ext cx="2815652" cy="1445259"/>
+                    </a:xfrm>
+                    <a:prstGeom prst="rect">
+                      <a:avLst/>
+                    </a:prstGeom>
+                    <a:noFill/>
+                    <a:ln>
+                      <a:noFill/>
+                    </a:ln>
+                  </pic:spPr>
+                </pic:pic>
+              </a:graphicData>
+            </a:graphic>
+          </wp:inline>
+        </w:drawing>
+      </w:r>
+      <w:r>
+        <w:rPr>
+          <w:rFonts w:asciiTheme="majorBidi" w:hAnsiTheme="majorBidi" w:cstheme="majorBidi"/>
+          <w:noProof/>
+        </w:rPr>
+        <w:drawing>
+          <wp:inline distT="0" distB="0" distL="0" distR="0" wp14:anchorId="6CED37F7" wp14:editId="6C6E39E0">
+            <wp:extent cx="2699206" cy="1857375"/>
+            <wp:effectExtent l="0" t="0" r="6350" b="0"/>
+            <wp:docPr id="4" name="Picture 4" descr="Chart, line chart, scatter chart&#10;&#10;Description automatically generated"/>
+            <wp:cNvGraphicFramePr>
+              <a:graphicFrameLocks xmlns:a="http://schemas.openxmlformats.org/drawingml/2006/main" noChangeAspect="1"/>
+            </wp:cNvGraphicFramePr>
+            <a:graphic xmlns:a="http://schemas.openxmlformats.org/drawingml/2006/main">
+              <a:graphicData uri="http://schemas.openxmlformats.org/drawingml/2006/picture">
+                <pic:pic xmlns:pic="http://schemas.openxmlformats.org/drawingml/2006/picture">
+                  <pic:nvPicPr>
+                    <pic:cNvPr id="4" name="Picture 4" descr="Chart, line chart, scatter chart&#10;&#10;Description automatically generated"/>
+                    <pic:cNvPicPr>
+                      <a:picLocks noChangeAspect="1" noChangeArrowheads="1"/>
+                    </pic:cNvPicPr>
+                  </pic:nvPicPr>
+                  <pic:blipFill>
+                    <a:blip r:embed="rId8">
+                      <a:extLst>
+                        <a:ext uri="{28A0092B-C50C-407E-A947-70E740481C1C}">
+                          <a14:useLocalDpi xmlns:a14="http://schemas.microsoft.com/office/drawing/2010/main" val="0"/>
+                        </a:ext>
+                      </a:extLst>
+                    </a:blip>
+                    <a:srcRect/>
+                    <a:stretch>
+                      <a:fillRect/>
+                    </a:stretch>
+                  </pic:blipFill>
+                  <pic:spPr bwMode="auto">
+                    <a:xfrm>
+                      <a:off x="0" y="0"/>
+                      <a:ext cx="2710358" cy="1865049"/>
+                    </a:xfrm>
+                    <a:prstGeom prst="rect">
+                      <a:avLst/>
+                    </a:prstGeom>
+                    <a:noFill/>
+                    <a:ln>
+                      <a:noFill/>
+                    </a:ln>
+                  </pic:spPr>
+                </pic:pic>
+              </a:graphicData>
+            </a:graphic>
+          </wp:inline>
+        </w:drawing>
+      </w:r>
+      <w:r>
+        <w:rPr>
+          <w:rFonts w:asciiTheme="majorBidi" w:hAnsiTheme="majorBidi" w:cstheme="majorBidi"/>
+          <w:sz w:val="24"/>
+          <w:szCs w:val="24"/>
+        </w:rPr>
+        <w:br/>
+        <w:t xml:space="preserve">Both graphs are logarithmic and of the right shape. We plotted the median rather than the mean in order to lower the contribution of anomalies to the MA. A curio is that BST seems to be faster than LLRB BST for both insert and search, despite being unbalanced. Note that when we tested the cumulative time taken for 10,000 insertions on the synthetic data, BST was faster than LLRB for insertions but slower than it for searches- this makes a lot of sense considering the impact of rotations on processing time, compared to searches which are in-place and guaranteed to be faster if the tree is balanced. </w:t>
+      </w:r>
+      <w:r>
+        <w:rPr>
+          <w:rFonts w:asciiTheme="majorBidi" w:hAnsiTheme="majorBidi" w:cstheme="majorBidi"/>
+          <w:sz w:val="24"/>
+          <w:szCs w:val="24"/>
+        </w:rPr>
+        <w:t xml:space="preserve">Additionally, the </w:t>
+      </w:r>
+      <w:r>
+        <w:rPr>
+          <w:rFonts w:asciiTheme="majorBidi" w:hAnsiTheme="majorBidi" w:cstheme="majorBidi"/>
+          <w:sz w:val="24"/>
+          <w:szCs w:val="24"/>
+        </w:rPr>
+        <w:t>When running a recursive rather than an iterative implementation of BST, it ended up running 2 times slower, as expected due to the call stack involved. However, this still can’t account for BST’s outperformance over LLRB. We suggest it could be a case of intensive pointer memory due to rotations, especially for the larger values of N. Python is poorly optimised to deal with CPU cache jumps, namely it can cause poor cache locality and cache thrashing. BST has much better cache realization. Furthermore, LLRB could have an overhead due to having an additional layer of complexity that BST doesn’t (colours, rotations) which requires more intensive type checking, which, in a dynamically typed language like Python, could slow things down.</w:t>
+      </w:r>
+    </w:p>
+    <w:p>
+      <w:pPr>
+        <w:rPr>
+          <w:rFonts w:asciiTheme="majorBidi" w:hAnsiTheme="majorBidi" w:cstheme="majorBidi"/>
+          <w:sz w:val="24"/>
+          <w:szCs w:val="24"/>
+        </w:rPr>
+      </w:pPr>
+      <w:r>
+        <w:rPr>
+          <w:rFonts w:asciiTheme="majorBidi" w:hAnsiTheme="majorBidi" w:cstheme="majorBidi"/>
+          <w:b/>
+          <w:bCs/>
+          <w:sz w:val="24"/>
+          <w:szCs w:val="24"/>
+        </w:rPr>
         <w:t>Bloom Filter</w:t>
       </w:r>
       <w:r>
@@ -1379,7 +1809,203 @@
           <w:szCs w:val="24"/>
         </w:rPr>
         <w:br/>
-        <w:t xml:space="preserve">[Include graphs] Graph shows constant time, as expected. [Talk about the false positive analysis and include graphs] We’ve fixed N = 5,400,000 to account for the Dickens file and chosen M/N = 50 to guarantee no false positives. This works out at around </w:t>
+      </w:r>
+    </w:p>
+    <w:p>
+      <w:pPr>
+        <w:rPr>
+          <w:rFonts w:asciiTheme="majorBidi" w:hAnsiTheme="majorBidi" w:cstheme="majorBidi"/>
+          <w:b/>
+          <w:bCs/>
+          <w:sz w:val="24"/>
+          <w:szCs w:val="24"/>
+        </w:rPr>
+      </w:pPr>
+      <w:r>
+        <w:rPr>
+          <w:rFonts w:asciiTheme="majorBidi" w:hAnsiTheme="majorBidi" w:cstheme="majorBidi"/>
+          <w:noProof/>
+          <w:sz w:val="24"/>
+          <w:szCs w:val="24"/>
+        </w:rPr>
+        <w:drawing>
+          <wp:inline distT="0" distB="0" distL="0" distR="0" wp14:anchorId="71C32CA2" wp14:editId="248E0022">
+            <wp:extent cx="2447735" cy="1670050"/>
+            <wp:effectExtent l="0" t="0" r="0" b="6350"/>
+            <wp:docPr id="9" name="Picture 9"/>
+            <wp:cNvGraphicFramePr>
+              <a:graphicFrameLocks xmlns:a="http://schemas.openxmlformats.org/drawingml/2006/main" noChangeAspect="1"/>
+            </wp:cNvGraphicFramePr>
+            <a:graphic xmlns:a="http://schemas.openxmlformats.org/drawingml/2006/main">
+              <a:graphicData uri="http://schemas.openxmlformats.org/drawingml/2006/picture">
+                <pic:pic xmlns:pic="http://schemas.openxmlformats.org/drawingml/2006/picture">
+                  <pic:nvPicPr>
+                    <pic:cNvPr id="0" name="Picture 2"/>
+                    <pic:cNvPicPr>
+                      <a:picLocks noChangeAspect="1" noChangeArrowheads="1"/>
+                    </pic:cNvPicPr>
+                  </pic:nvPicPr>
+                  <pic:blipFill>
+                    <a:blip r:embed="rId9" cstate="print">
+                      <a:extLst>
+                        <a:ext uri="{28A0092B-C50C-407E-A947-70E740481C1C}">
+                          <a14:useLocalDpi xmlns:a14="http://schemas.microsoft.com/office/drawing/2010/main" val="0"/>
+                        </a:ext>
+                      </a:extLst>
+                    </a:blip>
+                    <a:srcRect/>
+                    <a:stretch>
+                      <a:fillRect/>
+                    </a:stretch>
+                  </pic:blipFill>
+                  <pic:spPr bwMode="auto">
+                    <a:xfrm>
+                      <a:off x="0" y="0"/>
+                      <a:ext cx="2465398" cy="1682101"/>
+                    </a:xfrm>
+                    <a:prstGeom prst="rect">
+                      <a:avLst/>
+                    </a:prstGeom>
+                    <a:noFill/>
+                  </pic:spPr>
+                </pic:pic>
+              </a:graphicData>
+            </a:graphic>
+          </wp:inline>
+        </w:drawing>
+      </w:r>
+      <w:r>
+        <w:rPr>
+          <w:rFonts w:asciiTheme="majorBidi" w:hAnsiTheme="majorBidi" w:cstheme="majorBidi"/>
+          <w:noProof/>
+          <w:sz w:val="24"/>
+          <w:szCs w:val="24"/>
+        </w:rPr>
+        <w:drawing>
+          <wp:inline distT="0" distB="0" distL="0" distR="0" wp14:anchorId="59C85EC0" wp14:editId="69559151">
+            <wp:extent cx="2668912" cy="1778000"/>
+            <wp:effectExtent l="0" t="0" r="0" b="0"/>
+            <wp:docPr id="21" name="Picture 21"/>
+            <wp:cNvGraphicFramePr>
+              <a:graphicFrameLocks xmlns:a="http://schemas.openxmlformats.org/drawingml/2006/main" noChangeAspect="1"/>
+            </wp:cNvGraphicFramePr>
+            <a:graphic xmlns:a="http://schemas.openxmlformats.org/drawingml/2006/main">
+              <a:graphicData uri="http://schemas.openxmlformats.org/drawingml/2006/picture">
+                <pic:pic xmlns:pic="http://schemas.openxmlformats.org/drawingml/2006/picture">
+                  <pic:nvPicPr>
+                    <pic:cNvPr id="0" name="Picture 7"/>
+                    <pic:cNvPicPr>
+                      <a:picLocks noChangeAspect="1" noChangeArrowheads="1"/>
+                    </pic:cNvPicPr>
+                  </pic:nvPicPr>
+                  <pic:blipFill>
+                    <a:blip r:embed="rId10" cstate="print">
+                      <a:extLst>
+                        <a:ext uri="{28A0092B-C50C-407E-A947-70E740481C1C}">
+                          <a14:useLocalDpi xmlns:a14="http://schemas.microsoft.com/office/drawing/2010/main" val="0"/>
+                        </a:ext>
+                      </a:extLst>
+                    </a:blip>
+                    <a:srcRect/>
+                    <a:stretch>
+                      <a:fillRect/>
+                    </a:stretch>
+                  </pic:blipFill>
+                  <pic:spPr bwMode="auto">
+                    <a:xfrm>
+                      <a:off x="0" y="0"/>
+                      <a:ext cx="2674376" cy="1781640"/>
+                    </a:xfrm>
+                    <a:prstGeom prst="rect">
+                      <a:avLst/>
+                    </a:prstGeom>
+                    <a:noFill/>
+                  </pic:spPr>
+                </pic:pic>
+              </a:graphicData>
+            </a:graphic>
+          </wp:inline>
+        </w:drawing>
+      </w:r>
+      <w:r>
+        <w:rPr>
+          <w:rFonts w:asciiTheme="majorBidi" w:hAnsiTheme="majorBidi" w:cstheme="majorBidi"/>
+          <w:sz w:val="24"/>
+          <w:szCs w:val="24"/>
+        </w:rPr>
+        <w:br/>
+      </w:r>
+      <w:r>
+        <w:rPr>
+          <w:rFonts w:asciiTheme="majorBidi" w:hAnsiTheme="majorBidi" w:cstheme="majorBidi"/>
+          <w:sz w:val="24"/>
+          <w:szCs w:val="24"/>
+        </w:rPr>
+        <w:t>Graph shows constant time, as expected.</w:t>
+      </w:r>
+      <w:r>
+        <w:rPr>
+          <w:rFonts w:asciiTheme="majorBidi" w:hAnsiTheme="majorBidi" w:cstheme="majorBidi"/>
+          <w:sz w:val="24"/>
+          <w:szCs w:val="24"/>
+        </w:rPr>
+        <w:t xml:space="preserve"> </w:t>
+      </w:r>
+      <w:r>
+        <w:rPr>
+          <w:rFonts w:asciiTheme="majorBidi" w:hAnsiTheme="majorBidi" w:cstheme="majorBidi"/>
+          <w:sz w:val="24"/>
+          <w:szCs w:val="24"/>
+        </w:rPr>
+        <w:t>We’ve</w:t>
+      </w:r>
+      <w:r>
+        <w:rPr>
+          <w:rFonts w:asciiTheme="majorBidi" w:hAnsiTheme="majorBidi" w:cstheme="majorBidi"/>
+          <w:sz w:val="24"/>
+          <w:szCs w:val="24"/>
+        </w:rPr>
+        <w:t xml:space="preserve"> initially</w:t>
+      </w:r>
+      <w:r>
+        <w:rPr>
+          <w:rFonts w:asciiTheme="majorBidi" w:hAnsiTheme="majorBidi" w:cstheme="majorBidi"/>
+          <w:sz w:val="24"/>
+          <w:szCs w:val="24"/>
+        </w:rPr>
+        <w:t xml:space="preserve"> fixed N = 5,</w:t>
+      </w:r>
+      <w:r>
+        <w:rPr>
+          <w:rFonts w:asciiTheme="majorBidi" w:hAnsiTheme="majorBidi" w:cstheme="majorBidi"/>
+          <w:sz w:val="24"/>
+          <w:szCs w:val="24"/>
+        </w:rPr>
+        <w:t>0</w:t>
+      </w:r>
+      <w:r>
+        <w:rPr>
+          <w:rFonts w:asciiTheme="majorBidi" w:hAnsiTheme="majorBidi" w:cstheme="majorBidi"/>
+          <w:sz w:val="24"/>
+          <w:szCs w:val="24"/>
+        </w:rPr>
+        <w:t xml:space="preserve">00,000 to account for the Dickens file and </w:t>
+      </w:r>
+      <w:r>
+        <w:rPr>
+          <w:rFonts w:asciiTheme="majorBidi" w:hAnsiTheme="majorBidi" w:cstheme="majorBidi"/>
+          <w:sz w:val="24"/>
+          <w:szCs w:val="24"/>
+        </w:rPr>
+        <w:t xml:space="preserve">initially </w:t>
+      </w:r>
+      <w:r>
+        <w:rPr>
+          <w:rFonts w:asciiTheme="majorBidi" w:hAnsiTheme="majorBidi" w:cstheme="majorBidi"/>
+          <w:sz w:val="24"/>
+          <w:szCs w:val="24"/>
+        </w:rPr>
+        <w:t xml:space="preserve">chose M/N = 50 to guarantee no false positives. This works out at around </w:t>
       </w:r>
       <w:proofErr w:type="gramStart"/>
       <w:r>
@@ -1397,7 +2023,89 @@
           <w:sz w:val="24"/>
           <w:szCs w:val="24"/>
         </w:rPr>
-        <w:t xml:space="preserve">35). A good compromise is M/N = 11, attaining </w:t>
+        <w:t xml:space="preserve">35). </w:t>
+      </w:r>
+      <w:r>
+        <w:rPr>
+          <w:rFonts w:asciiTheme="majorBidi" w:hAnsiTheme="majorBidi" w:cstheme="majorBidi"/>
+          <w:sz w:val="24"/>
+          <w:szCs w:val="24"/>
+        </w:rPr>
+        <w:t xml:space="preserve">We then </w:t>
+      </w:r>
+      <w:r>
+        <w:rPr>
+          <w:rFonts w:asciiTheme="majorBidi" w:hAnsiTheme="majorBidi" w:cstheme="majorBidi"/>
+          <w:sz w:val="24"/>
+          <w:szCs w:val="24"/>
+        </w:rPr>
+        <w:t xml:space="preserve">reduced N to 100,000 since this </w:t>
+      </w:r>
+      <w:r>
+        <w:rPr>
+          <w:rFonts w:asciiTheme="majorBidi" w:hAnsiTheme="majorBidi" w:cstheme="majorBidi"/>
+          <w:sz w:val="24"/>
+          <w:szCs w:val="24"/>
+        </w:rPr>
+        <w:t>covers</w:t>
+      </w:r>
+      <w:r>
+        <w:rPr>
+          <w:rFonts w:asciiTheme="majorBidi" w:hAnsiTheme="majorBidi" w:cstheme="majorBidi"/>
+          <w:sz w:val="24"/>
+          <w:szCs w:val="24"/>
+        </w:rPr>
+        <w:t xml:space="preserve"> the number of </w:t>
+      </w:r>
+      <w:r>
+        <w:rPr>
+          <w:rFonts w:asciiTheme="majorBidi" w:hAnsiTheme="majorBidi" w:cstheme="majorBidi"/>
+          <w:i/>
+          <w:iCs/>
+          <w:sz w:val="24"/>
+          <w:szCs w:val="24"/>
+        </w:rPr>
+        <w:t>unique</w:t>
+      </w:r>
+      <w:r>
+        <w:rPr>
+          <w:rFonts w:asciiTheme="majorBidi" w:hAnsiTheme="majorBidi" w:cstheme="majorBidi"/>
+          <w:sz w:val="24"/>
+          <w:szCs w:val="24"/>
+        </w:rPr>
+        <w:t xml:space="preserve"> words in the Dickens file, and </w:t>
+      </w:r>
+      <w:r>
+        <w:rPr>
+          <w:rFonts w:asciiTheme="majorBidi" w:hAnsiTheme="majorBidi" w:cstheme="majorBidi"/>
+          <w:sz w:val="24"/>
+          <w:szCs w:val="24"/>
+        </w:rPr>
+        <w:t>fixed</w:t>
+      </w:r>
+      <w:r>
+        <w:rPr>
+          <w:rFonts w:asciiTheme="majorBidi" w:hAnsiTheme="majorBidi" w:cstheme="majorBidi"/>
+          <w:sz w:val="24"/>
+          <w:szCs w:val="24"/>
+        </w:rPr>
+        <w:t xml:space="preserve"> M/N = </w:t>
+      </w:r>
+      <w:r>
+        <w:rPr>
+          <w:rFonts w:asciiTheme="majorBidi" w:hAnsiTheme="majorBidi" w:cstheme="majorBidi"/>
+          <w:sz w:val="24"/>
+          <w:szCs w:val="24"/>
+        </w:rPr>
+        <w:t>7</w:t>
+      </w:r>
+      <w:r>
+        <w:rPr>
+          <w:rFonts w:asciiTheme="majorBidi" w:hAnsiTheme="majorBidi" w:cstheme="majorBidi"/>
+          <w:sz w:val="24"/>
+          <w:szCs w:val="24"/>
+        </w:rPr>
+        <w:t xml:space="preserve">, attaining </w:t>
       </w:r>
       <m:oMath>
         <m:r>
@@ -1448,7 +2156,212 @@
           <w:sz w:val="24"/>
           <w:szCs w:val="24"/>
         </w:rPr>
-        <w:t xml:space="preserve">&lt; 0.05 and </w:t>
+        <w:t>&lt; 0.</w:t>
+      </w:r>
+      <w:r>
+        <w:rPr>
+          <w:rFonts w:asciiTheme="majorBidi" w:hAnsiTheme="majorBidi" w:cstheme="majorBidi"/>
+          <w:sz w:val="24"/>
+          <w:szCs w:val="24"/>
+        </w:rPr>
+        <w:t>04</w:t>
+      </w:r>
+      <w:r>
+        <w:rPr>
+          <w:rFonts w:asciiTheme="majorBidi" w:hAnsiTheme="majorBidi" w:cstheme="majorBidi"/>
+          <w:sz w:val="24"/>
+          <w:szCs w:val="24"/>
+        </w:rPr>
+        <w:t xml:space="preserve">. </w:t>
+      </w:r>
+      <w:r>
+        <w:rPr>
+          <w:rFonts w:asciiTheme="majorBidi" w:hAnsiTheme="majorBidi" w:cstheme="majorBidi"/>
+          <w:sz w:val="24"/>
+          <w:szCs w:val="24"/>
+        </w:rPr>
+        <w:t xml:space="preserve">The new M/N </w:t>
+      </w:r>
+      <w:r>
+        <w:rPr>
+          <w:rFonts w:asciiTheme="majorBidi" w:hAnsiTheme="majorBidi" w:cstheme="majorBidi"/>
+          <w:sz w:val="24"/>
+          <w:szCs w:val="24"/>
+        </w:rPr>
+        <w:lastRenderedPageBreak/>
+        <w:t>ratio is meant to minimise the space complexity</w:t>
+      </w:r>
+      <w:r>
+        <w:rPr>
+          <w:rFonts w:asciiTheme="majorBidi" w:hAnsiTheme="majorBidi" w:cstheme="majorBidi"/>
+          <w:sz w:val="24"/>
+          <w:szCs w:val="24"/>
+        </w:rPr>
+        <w:t xml:space="preserve"> of the Bloom Filter</w:t>
+      </w:r>
+      <w:r>
+        <w:rPr>
+          <w:rFonts w:asciiTheme="majorBidi" w:hAnsiTheme="majorBidi" w:cstheme="majorBidi"/>
+          <w:sz w:val="24"/>
+          <w:szCs w:val="24"/>
+        </w:rPr>
+        <w:t xml:space="preserve">. </w:t>
+      </w:r>
+      <w:r>
+        <w:rPr>
+          <w:rFonts w:asciiTheme="majorBidi" w:hAnsiTheme="majorBidi" w:cstheme="majorBidi"/>
+          <w:sz w:val="24"/>
+          <w:szCs w:val="24"/>
+        </w:rPr>
+        <w:t>We</w:t>
+      </w:r>
+      <w:r>
+        <w:rPr>
+          <w:rFonts w:asciiTheme="majorBidi" w:hAnsiTheme="majorBidi" w:cstheme="majorBidi"/>
+          <w:sz w:val="24"/>
+          <w:szCs w:val="24"/>
+        </w:rPr>
+        <w:t xml:space="preserve"> </w:t>
+      </w:r>
+      <w:r>
+        <w:rPr>
+          <w:rFonts w:asciiTheme="majorBidi" w:hAnsiTheme="majorBidi" w:cstheme="majorBidi"/>
+          <w:sz w:val="24"/>
+          <w:szCs w:val="24"/>
+        </w:rPr>
+        <w:t>experimentally tested the expected false positive rate using the equation</w:t>
+      </w:r>
+      <w:r>
+        <w:rPr>
+          <w:rFonts w:asciiTheme="majorBidi" w:hAnsiTheme="majorBidi" w:cstheme="majorBidi"/>
+          <w:sz w:val="24"/>
+          <w:szCs w:val="24"/>
+        </w:rPr>
+        <w:t xml:space="preserve"> </w:t>
+      </w:r>
+      <m:oMath>
+        <m:r>
+          <w:rPr>
+            <w:rFonts w:ascii="Cambria Math" w:hAnsi="Cambria Math" w:cstheme="majorBidi"/>
+            <w:sz w:val="24"/>
+            <w:szCs w:val="24"/>
+          </w:rPr>
+          <m:t>ε≈</m:t>
+        </m:r>
+        <m:sSup>
+          <m:sSupPr>
+            <m:ctrlPr>
+              <w:rPr>
+                <w:rFonts w:ascii="Cambria Math" w:hAnsi="Cambria Math" w:cstheme="majorBidi"/>
+                <w:i/>
+                <w:sz w:val="24"/>
+                <w:szCs w:val="24"/>
+              </w:rPr>
+            </m:ctrlPr>
+          </m:sSupPr>
+          <m:e>
+            <m:r>
+              <w:rPr>
+                <w:rFonts w:ascii="Cambria Math" w:hAnsi="Cambria Math" w:cstheme="majorBidi"/>
+                <w:sz w:val="24"/>
+                <w:szCs w:val="24"/>
+              </w:rPr>
+              <m:t>(1-</m:t>
+            </m:r>
+            <m:sSup>
+              <m:sSupPr>
+                <m:ctrlPr>
+                  <w:rPr>
+                    <w:rFonts w:ascii="Cambria Math" w:hAnsi="Cambria Math" w:cstheme="majorBidi"/>
+                    <w:i/>
+                    <w:sz w:val="24"/>
+                    <w:szCs w:val="24"/>
+                  </w:rPr>
+                </m:ctrlPr>
+              </m:sSupPr>
+              <m:e>
+                <m:r>
+                  <w:rPr>
+                    <w:rFonts w:ascii="Cambria Math" w:hAnsi="Cambria Math" w:cstheme="majorBidi"/>
+                    <w:sz w:val="24"/>
+                    <w:szCs w:val="24"/>
+                  </w:rPr>
+                  <m:t>e</m:t>
+                </m:r>
+              </m:e>
+              <m:sup>
+                <m:r>
+                  <w:rPr>
+                    <w:rFonts w:ascii="Cambria Math" w:hAnsi="Cambria Math" w:cstheme="majorBidi"/>
+                    <w:sz w:val="24"/>
+                    <w:szCs w:val="24"/>
+                  </w:rPr>
+                  <m:t>-kn/m</m:t>
+                </m:r>
+              </m:sup>
+            </m:sSup>
+            <m:r>
+              <w:rPr>
+                <w:rFonts w:ascii="Cambria Math" w:hAnsi="Cambria Math" w:cstheme="majorBidi"/>
+                <w:sz w:val="24"/>
+                <w:szCs w:val="24"/>
+              </w:rPr>
+              <m:t>)</m:t>
+            </m:r>
+          </m:e>
+          <m:sup>
+            <m:r>
+              <w:rPr>
+                <w:rFonts w:ascii="Cambria Math" w:hAnsi="Cambria Math" w:cstheme="majorBidi"/>
+                <w:sz w:val="24"/>
+                <w:szCs w:val="24"/>
+              </w:rPr>
+              <m:t>k</m:t>
+            </m:r>
+          </m:sup>
+        </m:sSup>
+      </m:oMath>
+      <w:r>
+        <w:rPr>
+          <w:rFonts w:asciiTheme="majorBidi" w:eastAsiaTheme="minorEastAsia" w:hAnsiTheme="majorBidi" w:cstheme="majorBidi"/>
+          <w:sz w:val="24"/>
+          <w:szCs w:val="24"/>
+        </w:rPr>
+        <w:t xml:space="preserve">, and got that </w:t>
+      </w:r>
+      <m:oMath>
+        <m:r>
+          <w:rPr>
+            <w:rFonts w:ascii="Cambria Math" w:hAnsi="Cambria Math" w:cstheme="majorBidi"/>
+            <w:sz w:val="24"/>
+            <w:szCs w:val="24"/>
+          </w:rPr>
+          <m:t>ε</m:t>
+        </m:r>
+      </m:oMath>
+      <w:r>
+        <w:rPr>
+          <w:rFonts w:asciiTheme="majorBidi" w:hAnsiTheme="majorBidi" w:cstheme="majorBidi"/>
+          <w:sz w:val="24"/>
+          <w:szCs w:val="24"/>
+        </w:rPr>
+        <w:t xml:space="preserve"> </w:t>
+      </w:r>
+      <w:r>
+        <w:rPr>
+          <w:rFonts w:asciiTheme="majorBidi" w:hAnsiTheme="majorBidi" w:cstheme="majorBidi"/>
+          <w:sz w:val="24"/>
+          <w:szCs w:val="24"/>
+        </w:rPr>
+        <w:t xml:space="preserve">= 0.034 for an expected 0.037. </w:t>
+      </w:r>
+      <w:r>
+        <w:rPr>
+          <w:rFonts w:asciiTheme="majorBidi" w:hAnsiTheme="majorBidi" w:cstheme="majorBidi"/>
+          <w:sz w:val="24"/>
+          <w:szCs w:val="24"/>
+        </w:rPr>
+        <w:t xml:space="preserve">This results in </w:t>
       </w:r>
       <w:proofErr w:type="gramStart"/>
       <w:r>
@@ -1466,51 +2379,620 @@
           <w:sz w:val="24"/>
           <w:szCs w:val="24"/>
         </w:rPr>
-        <w:t xml:space="preserve">8). This results in O(k) for searches not in the list (90% of the cases) but </w:t>
-      </w:r>
-      <w:proofErr w:type="gramStart"/>
-      <w:r>
-        <w:rPr>
-          <w:rFonts w:asciiTheme="majorBidi" w:hAnsiTheme="majorBidi" w:cstheme="majorBidi"/>
-          <w:sz w:val="24"/>
-          <w:szCs w:val="24"/>
-        </w:rPr>
-        <w:t>O(</w:t>
-      </w:r>
-      <w:proofErr w:type="spellStart"/>
-      <w:proofErr w:type="gramEnd"/>
-      <w:r>
-        <w:rPr>
-          <w:rFonts w:asciiTheme="majorBidi" w:hAnsiTheme="majorBidi" w:cstheme="majorBidi"/>
-          <w:sz w:val="24"/>
-          <w:szCs w:val="24"/>
-        </w:rPr>
-        <w:t>logN</w:t>
-      </w:r>
-      <w:proofErr w:type="spellEnd"/>
-      <w:r>
-        <w:rPr>
-          <w:rFonts w:asciiTheme="majorBidi" w:hAnsiTheme="majorBidi" w:cstheme="majorBidi"/>
-          <w:sz w:val="24"/>
-          <w:szCs w:val="24"/>
-        </w:rPr>
-        <w:t xml:space="preserve"> + k) searches in only 10% of the cases</w:t>
-      </w:r>
-      <w:r>
-        <w:rPr>
-          <w:rFonts w:asciiTheme="majorBidi" w:hAnsiTheme="majorBidi" w:cstheme="majorBidi"/>
-          <w:sz w:val="24"/>
-          <w:szCs w:val="24"/>
-        </w:rPr>
-        <w:t>.</w:t>
+        <w:t>5</w:t>
+      </w:r>
+      <w:r>
+        <w:rPr>
+          <w:rFonts w:asciiTheme="majorBidi" w:hAnsiTheme="majorBidi" w:cstheme="majorBidi"/>
+          <w:sz w:val="24"/>
+          <w:szCs w:val="24"/>
+        </w:rPr>
+        <w:t xml:space="preserve">) for </w:t>
+      </w:r>
+      <w:r>
+        <w:rPr>
+          <w:rFonts w:asciiTheme="majorBidi" w:hAnsiTheme="majorBidi" w:cstheme="majorBidi"/>
+          <w:sz w:val="24"/>
+          <w:szCs w:val="24"/>
+        </w:rPr>
+        <w:t>both searches and insertions.</w:t>
+      </w:r>
+      <w:r>
+        <w:rPr>
+          <w:rFonts w:asciiTheme="majorBidi" w:hAnsiTheme="majorBidi" w:cstheme="majorBidi"/>
+          <w:sz w:val="24"/>
+          <w:szCs w:val="24"/>
+        </w:rPr>
+        <w:t xml:space="preserve"> With this time complexity, it outperforms the other data structure, at a reasonably low false positive rate.</w:t>
       </w:r>
     </w:p>
     <w:p>
       <w:pPr>
         <w:rPr>
           <w:rFonts w:asciiTheme="majorBidi" w:hAnsiTheme="majorBidi" w:cstheme="majorBidi"/>
-          <w:sz w:val="24"/>
-          <w:szCs w:val="24"/>
+          <w:b/>
+          <w:bCs/>
+          <w:sz w:val="32"/>
+          <w:szCs w:val="32"/>
+          <w:u w:val="single"/>
+        </w:rPr>
+      </w:pPr>
+      <w:r>
+        <w:rPr>
+          <w:rFonts w:asciiTheme="majorBidi" w:hAnsiTheme="majorBidi" w:cstheme="majorBidi"/>
+          <w:b/>
+          <w:bCs/>
+          <w:sz w:val="32"/>
+          <w:szCs w:val="32"/>
+          <w:u w:val="single"/>
+        </w:rPr>
+        <w:t>Summary</w:t>
+      </w:r>
+      <w:r>
+        <w:rPr>
+          <w:rFonts w:asciiTheme="majorBidi" w:hAnsiTheme="majorBidi" w:cstheme="majorBidi"/>
+          <w:b/>
+          <w:bCs/>
+          <w:sz w:val="32"/>
+          <w:szCs w:val="32"/>
+          <w:u w:val="single"/>
+        </w:rPr>
+        <w:br/>
+      </w:r>
+      <w:r>
+        <w:rPr>
+          <w:rFonts w:asciiTheme="majorBidi" w:hAnsiTheme="majorBidi" w:cstheme="majorBidi"/>
+          <w:b/>
+          <w:bCs/>
+          <w:noProof/>
+          <w:sz w:val="32"/>
+          <w:szCs w:val="32"/>
+          <w:u w:val="single"/>
+        </w:rPr>
+        <w:drawing>
+          <wp:inline distT="0" distB="0" distL="0" distR="0" wp14:anchorId="1C8376FF" wp14:editId="092E18AD">
+            <wp:extent cx="2355850" cy="1383835"/>
+            <wp:effectExtent l="0" t="0" r="6350" b="6985"/>
+            <wp:docPr id="12" name="Picture 12"/>
+            <wp:cNvGraphicFramePr>
+              <a:graphicFrameLocks xmlns:a="http://schemas.openxmlformats.org/drawingml/2006/main" noChangeAspect="1"/>
+            </wp:cNvGraphicFramePr>
+            <a:graphic xmlns:a="http://schemas.openxmlformats.org/drawingml/2006/main">
+              <a:graphicData uri="http://schemas.openxmlformats.org/drawingml/2006/picture">
+                <pic:pic xmlns:pic="http://schemas.openxmlformats.org/drawingml/2006/picture">
+                  <pic:nvPicPr>
+                    <pic:cNvPr id="0" name="Picture 3"/>
+                    <pic:cNvPicPr>
+                      <a:picLocks noChangeAspect="1" noChangeArrowheads="1"/>
+                    </pic:cNvPicPr>
+                  </pic:nvPicPr>
+                  <pic:blipFill>
+                    <a:blip r:embed="rId11" cstate="print">
+                      <a:extLst>
+                        <a:ext uri="{28A0092B-C50C-407E-A947-70E740481C1C}">
+                          <a14:useLocalDpi xmlns:a14="http://schemas.microsoft.com/office/drawing/2010/main" val="0"/>
+                        </a:ext>
+                      </a:extLst>
+                    </a:blip>
+                    <a:srcRect/>
+                    <a:stretch>
+                      <a:fillRect/>
+                    </a:stretch>
+                  </pic:blipFill>
+                  <pic:spPr bwMode="auto">
+                    <a:xfrm>
+                      <a:off x="0" y="0"/>
+                      <a:ext cx="2360764" cy="1386721"/>
+                    </a:xfrm>
+                    <a:prstGeom prst="rect">
+                      <a:avLst/>
+                    </a:prstGeom>
+                    <a:noFill/>
+                  </pic:spPr>
+                </pic:pic>
+              </a:graphicData>
+            </a:graphic>
+          </wp:inline>
+        </w:drawing>
+      </w:r>
+      <w:r>
+        <w:rPr>
+          <w:rFonts w:asciiTheme="majorBidi" w:hAnsiTheme="majorBidi" w:cstheme="majorBidi"/>
+          <w:b/>
+          <w:bCs/>
+          <w:noProof/>
+          <w:sz w:val="32"/>
+          <w:szCs w:val="32"/>
+          <w:u w:val="single"/>
+        </w:rPr>
+        <w:drawing>
+          <wp:inline distT="0" distB="0" distL="0" distR="0" wp14:anchorId="2724C5B2" wp14:editId="38F7C41C">
+            <wp:extent cx="2735121" cy="1873250"/>
+            <wp:effectExtent l="0" t="0" r="8255" b="0"/>
+            <wp:docPr id="18" name="Picture 18"/>
+            <wp:cNvGraphicFramePr>
+              <a:graphicFrameLocks xmlns:a="http://schemas.openxmlformats.org/drawingml/2006/main" noChangeAspect="1"/>
+            </wp:cNvGraphicFramePr>
+            <a:graphic xmlns:a="http://schemas.openxmlformats.org/drawingml/2006/main">
+              <a:graphicData uri="http://schemas.openxmlformats.org/drawingml/2006/picture">
+                <pic:pic xmlns:pic="http://schemas.openxmlformats.org/drawingml/2006/picture">
+                  <pic:nvPicPr>
+                    <pic:cNvPr id="0" name="Picture 6"/>
+                    <pic:cNvPicPr>
+                      <a:picLocks noChangeAspect="1" noChangeArrowheads="1"/>
+                    </pic:cNvPicPr>
+                  </pic:nvPicPr>
+                  <pic:blipFill>
+                    <a:blip r:embed="rId12">
+                      <a:extLst>
+                        <a:ext uri="{28A0092B-C50C-407E-A947-70E740481C1C}">
+                          <a14:useLocalDpi xmlns:a14="http://schemas.microsoft.com/office/drawing/2010/main" val="0"/>
+                        </a:ext>
+                      </a:extLst>
+                    </a:blip>
+                    <a:srcRect/>
+                    <a:stretch>
+                      <a:fillRect/>
+                    </a:stretch>
+                  </pic:blipFill>
+                  <pic:spPr bwMode="auto">
+                    <a:xfrm>
+                      <a:off x="0" y="0"/>
+                      <a:ext cx="2739189" cy="1876036"/>
+                    </a:xfrm>
+                    <a:prstGeom prst="rect">
+                      <a:avLst/>
+                    </a:prstGeom>
+                    <a:noFill/>
+                  </pic:spPr>
+                </pic:pic>
+              </a:graphicData>
+            </a:graphic>
+          </wp:inline>
+        </w:drawing>
+      </w:r>
+    </w:p>
+    <w:p>
+      <w:pPr>
+        <w:rPr>
+          <w:rFonts w:asciiTheme="majorBidi" w:hAnsiTheme="majorBidi" w:cstheme="majorBidi"/>
+          <w:b/>
+          <w:bCs/>
+          <w:sz w:val="32"/>
+          <w:szCs w:val="32"/>
+          <w:u w:val="single"/>
+        </w:rPr>
+      </w:pPr>
+      <w:r>
+        <w:rPr>
+          <w:rFonts w:asciiTheme="majorBidi" w:hAnsiTheme="majorBidi" w:cstheme="majorBidi"/>
+          <w:sz w:val="24"/>
+          <w:szCs w:val="24"/>
+        </w:rPr>
+        <w:t xml:space="preserve">Splay is </w:t>
+      </w:r>
+      <w:proofErr w:type="gramStart"/>
+      <w:r>
+        <w:rPr>
+          <w:rFonts w:asciiTheme="majorBidi" w:hAnsiTheme="majorBidi" w:cstheme="majorBidi"/>
+          <w:sz w:val="24"/>
+          <w:szCs w:val="24"/>
+        </w:rPr>
+        <w:t>slay</w:t>
+      </w:r>
+      <w:proofErr w:type="gramEnd"/>
+      <w:r>
+        <w:rPr>
+          <w:rFonts w:asciiTheme="majorBidi" w:hAnsiTheme="majorBidi" w:cstheme="majorBidi"/>
+          <w:sz w:val="24"/>
+          <w:szCs w:val="24"/>
+        </w:rPr>
+        <w:t>.</w:t>
+      </w:r>
+      <w:r>
+        <w:rPr>
+          <w:rFonts w:asciiTheme="majorBidi" w:hAnsiTheme="majorBidi" w:cstheme="majorBidi"/>
+          <w:sz w:val="24"/>
+          <w:szCs w:val="24"/>
+        </w:rPr>
+        <w:t xml:space="preserve"> </w:t>
+      </w:r>
+      <w:r>
+        <w:rPr>
+          <w:rFonts w:asciiTheme="majorBidi" w:hAnsiTheme="majorBidi" w:cstheme="majorBidi"/>
+          <w:sz w:val="24"/>
+          <w:szCs w:val="24"/>
+        </w:rPr>
+        <w:t xml:space="preserve">Splay is </w:t>
+      </w:r>
+      <w:proofErr w:type="gramStart"/>
+      <w:r>
+        <w:rPr>
+          <w:rFonts w:asciiTheme="majorBidi" w:hAnsiTheme="majorBidi" w:cstheme="majorBidi"/>
+          <w:sz w:val="24"/>
+          <w:szCs w:val="24"/>
+        </w:rPr>
+        <w:t>slay</w:t>
+      </w:r>
+      <w:proofErr w:type="gramEnd"/>
+      <w:r>
+        <w:rPr>
+          <w:rFonts w:asciiTheme="majorBidi" w:hAnsiTheme="majorBidi" w:cstheme="majorBidi"/>
+          <w:sz w:val="24"/>
+          <w:szCs w:val="24"/>
+        </w:rPr>
+        <w:t>.</w:t>
+      </w:r>
+      <w:r>
+        <w:rPr>
+          <w:rFonts w:asciiTheme="majorBidi" w:hAnsiTheme="majorBidi" w:cstheme="majorBidi"/>
+          <w:sz w:val="24"/>
+          <w:szCs w:val="24"/>
+        </w:rPr>
+        <w:t xml:space="preserve"> </w:t>
+      </w:r>
+      <w:r>
+        <w:rPr>
+          <w:rFonts w:asciiTheme="majorBidi" w:hAnsiTheme="majorBidi" w:cstheme="majorBidi"/>
+          <w:sz w:val="24"/>
+          <w:szCs w:val="24"/>
+        </w:rPr>
+        <w:t xml:space="preserve">Splay is </w:t>
+      </w:r>
+      <w:proofErr w:type="gramStart"/>
+      <w:r>
+        <w:rPr>
+          <w:rFonts w:asciiTheme="majorBidi" w:hAnsiTheme="majorBidi" w:cstheme="majorBidi"/>
+          <w:sz w:val="24"/>
+          <w:szCs w:val="24"/>
+        </w:rPr>
+        <w:t>slay</w:t>
+      </w:r>
+      <w:proofErr w:type="gramEnd"/>
+      <w:r>
+        <w:rPr>
+          <w:rFonts w:asciiTheme="majorBidi" w:hAnsiTheme="majorBidi" w:cstheme="majorBidi"/>
+          <w:sz w:val="24"/>
+          <w:szCs w:val="24"/>
+        </w:rPr>
+        <w:t xml:space="preserve">. Splay is </w:t>
+      </w:r>
+      <w:proofErr w:type="gramStart"/>
+      <w:r>
+        <w:rPr>
+          <w:rFonts w:asciiTheme="majorBidi" w:hAnsiTheme="majorBidi" w:cstheme="majorBidi"/>
+          <w:sz w:val="24"/>
+          <w:szCs w:val="24"/>
+        </w:rPr>
+        <w:t>slay</w:t>
+      </w:r>
+      <w:proofErr w:type="gramEnd"/>
+      <w:r>
+        <w:rPr>
+          <w:rFonts w:asciiTheme="majorBidi" w:hAnsiTheme="majorBidi" w:cstheme="majorBidi"/>
+          <w:sz w:val="24"/>
+          <w:szCs w:val="24"/>
+        </w:rPr>
+        <w:t>.</w:t>
+      </w:r>
+      <w:r>
+        <w:rPr>
+          <w:rFonts w:asciiTheme="majorBidi" w:hAnsiTheme="majorBidi" w:cstheme="majorBidi"/>
+          <w:sz w:val="24"/>
+          <w:szCs w:val="24"/>
+        </w:rPr>
+        <w:t xml:space="preserve"> </w:t>
+      </w:r>
+      <w:r>
+        <w:rPr>
+          <w:rFonts w:asciiTheme="majorBidi" w:hAnsiTheme="majorBidi" w:cstheme="majorBidi"/>
+          <w:sz w:val="24"/>
+          <w:szCs w:val="24"/>
+        </w:rPr>
+        <w:t xml:space="preserve">Splay is </w:t>
+      </w:r>
+      <w:proofErr w:type="gramStart"/>
+      <w:r>
+        <w:rPr>
+          <w:rFonts w:asciiTheme="majorBidi" w:hAnsiTheme="majorBidi" w:cstheme="majorBidi"/>
+          <w:sz w:val="24"/>
+          <w:szCs w:val="24"/>
+        </w:rPr>
+        <w:t>slay</w:t>
+      </w:r>
+      <w:proofErr w:type="gramEnd"/>
+      <w:r>
+        <w:rPr>
+          <w:rFonts w:asciiTheme="majorBidi" w:hAnsiTheme="majorBidi" w:cstheme="majorBidi"/>
+          <w:sz w:val="24"/>
+          <w:szCs w:val="24"/>
+        </w:rPr>
+        <w:t xml:space="preserve">. Splay is </w:t>
+      </w:r>
+      <w:proofErr w:type="gramStart"/>
+      <w:r>
+        <w:rPr>
+          <w:rFonts w:asciiTheme="majorBidi" w:hAnsiTheme="majorBidi" w:cstheme="majorBidi"/>
+          <w:sz w:val="24"/>
+          <w:szCs w:val="24"/>
+        </w:rPr>
+        <w:t>slay</w:t>
+      </w:r>
+      <w:proofErr w:type="gramEnd"/>
+      <w:r>
+        <w:rPr>
+          <w:rFonts w:asciiTheme="majorBidi" w:hAnsiTheme="majorBidi" w:cstheme="majorBidi"/>
+          <w:sz w:val="24"/>
+          <w:szCs w:val="24"/>
+        </w:rPr>
+        <w:t>.</w:t>
+      </w:r>
+      <w:r>
+        <w:rPr>
+          <w:rFonts w:asciiTheme="majorBidi" w:hAnsiTheme="majorBidi" w:cstheme="majorBidi"/>
+          <w:sz w:val="24"/>
+          <w:szCs w:val="24"/>
+        </w:rPr>
+        <w:t xml:space="preserve"> This is because, yes, you guessed it correctly, splay is </w:t>
+      </w:r>
+      <w:proofErr w:type="gramStart"/>
+      <w:r>
+        <w:rPr>
+          <w:rFonts w:asciiTheme="majorBidi" w:hAnsiTheme="majorBidi" w:cstheme="majorBidi"/>
+          <w:sz w:val="24"/>
+          <w:szCs w:val="24"/>
+        </w:rPr>
+        <w:t>slay</w:t>
+      </w:r>
+      <w:proofErr w:type="gramEnd"/>
+      <w:r>
+        <w:rPr>
+          <w:rFonts w:asciiTheme="majorBidi" w:hAnsiTheme="majorBidi" w:cstheme="majorBidi"/>
+          <w:sz w:val="24"/>
+          <w:szCs w:val="24"/>
+        </w:rPr>
+        <w:t>. I suppose this could just be a case of splay being slay, but it could also be because of the slay-ness of splay.</w:t>
+      </w:r>
+      <w:r>
+        <w:rPr>
+          <w:rFonts w:asciiTheme="majorBidi" w:hAnsiTheme="majorBidi" w:cstheme="majorBidi"/>
+          <w:sz w:val="24"/>
+          <w:szCs w:val="24"/>
+        </w:rPr>
+        <w:t xml:space="preserve"> </w:t>
+      </w:r>
+      <w:r>
+        <w:rPr>
+          <w:rFonts w:asciiTheme="majorBidi" w:hAnsiTheme="majorBidi" w:cstheme="majorBidi"/>
+          <w:sz w:val="24"/>
+          <w:szCs w:val="24"/>
+        </w:rPr>
+        <w:t xml:space="preserve">Splay is </w:t>
+      </w:r>
+      <w:proofErr w:type="gramStart"/>
+      <w:r>
+        <w:rPr>
+          <w:rFonts w:asciiTheme="majorBidi" w:hAnsiTheme="majorBidi" w:cstheme="majorBidi"/>
+          <w:sz w:val="24"/>
+          <w:szCs w:val="24"/>
+        </w:rPr>
+        <w:t>slay</w:t>
+      </w:r>
+      <w:proofErr w:type="gramEnd"/>
+      <w:r>
+        <w:rPr>
+          <w:rFonts w:asciiTheme="majorBidi" w:hAnsiTheme="majorBidi" w:cstheme="majorBidi"/>
+          <w:sz w:val="24"/>
+          <w:szCs w:val="24"/>
+        </w:rPr>
+        <w:t xml:space="preserve">. Splay is </w:t>
+      </w:r>
+      <w:proofErr w:type="gramStart"/>
+      <w:r>
+        <w:rPr>
+          <w:rFonts w:asciiTheme="majorBidi" w:hAnsiTheme="majorBidi" w:cstheme="majorBidi"/>
+          <w:sz w:val="24"/>
+          <w:szCs w:val="24"/>
+        </w:rPr>
+        <w:t>slay</w:t>
+      </w:r>
+      <w:proofErr w:type="gramEnd"/>
+      <w:r>
+        <w:rPr>
+          <w:rFonts w:asciiTheme="majorBidi" w:hAnsiTheme="majorBidi" w:cstheme="majorBidi"/>
+          <w:sz w:val="24"/>
+          <w:szCs w:val="24"/>
+        </w:rPr>
+        <w:t xml:space="preserve">. Splay is </w:t>
+      </w:r>
+      <w:proofErr w:type="gramStart"/>
+      <w:r>
+        <w:rPr>
+          <w:rFonts w:asciiTheme="majorBidi" w:hAnsiTheme="majorBidi" w:cstheme="majorBidi"/>
+          <w:sz w:val="24"/>
+          <w:szCs w:val="24"/>
+        </w:rPr>
+        <w:t>slay</w:t>
+      </w:r>
+      <w:proofErr w:type="gramEnd"/>
+      <w:r>
+        <w:rPr>
+          <w:rFonts w:asciiTheme="majorBidi" w:hAnsiTheme="majorBidi" w:cstheme="majorBidi"/>
+          <w:sz w:val="24"/>
+          <w:szCs w:val="24"/>
+        </w:rPr>
+        <w:t xml:space="preserve">. Splay is </w:t>
+      </w:r>
+      <w:proofErr w:type="gramStart"/>
+      <w:r>
+        <w:rPr>
+          <w:rFonts w:asciiTheme="majorBidi" w:hAnsiTheme="majorBidi" w:cstheme="majorBidi"/>
+          <w:sz w:val="24"/>
+          <w:szCs w:val="24"/>
+        </w:rPr>
+        <w:t>slay</w:t>
+      </w:r>
+      <w:proofErr w:type="gramEnd"/>
+      <w:r>
+        <w:rPr>
+          <w:rFonts w:asciiTheme="majorBidi" w:hAnsiTheme="majorBidi" w:cstheme="majorBidi"/>
+          <w:sz w:val="24"/>
+          <w:szCs w:val="24"/>
+        </w:rPr>
+        <w:t xml:space="preserve">. Splay is </w:t>
+      </w:r>
+      <w:proofErr w:type="gramStart"/>
+      <w:r>
+        <w:rPr>
+          <w:rFonts w:asciiTheme="majorBidi" w:hAnsiTheme="majorBidi" w:cstheme="majorBidi"/>
+          <w:sz w:val="24"/>
+          <w:szCs w:val="24"/>
+        </w:rPr>
+        <w:t>slay</w:t>
+      </w:r>
+      <w:proofErr w:type="gramEnd"/>
+      <w:r>
+        <w:rPr>
+          <w:rFonts w:asciiTheme="majorBidi" w:hAnsiTheme="majorBidi" w:cstheme="majorBidi"/>
+          <w:sz w:val="24"/>
+          <w:szCs w:val="24"/>
+        </w:rPr>
+        <w:t xml:space="preserve">. Splay is </w:t>
+      </w:r>
+      <w:proofErr w:type="gramStart"/>
+      <w:r>
+        <w:rPr>
+          <w:rFonts w:asciiTheme="majorBidi" w:hAnsiTheme="majorBidi" w:cstheme="majorBidi"/>
+          <w:sz w:val="24"/>
+          <w:szCs w:val="24"/>
+        </w:rPr>
+        <w:t>slay</w:t>
+      </w:r>
+      <w:proofErr w:type="gramEnd"/>
+      <w:r>
+        <w:rPr>
+          <w:rFonts w:asciiTheme="majorBidi" w:hAnsiTheme="majorBidi" w:cstheme="majorBidi"/>
+          <w:sz w:val="24"/>
+          <w:szCs w:val="24"/>
+        </w:rPr>
+        <w:t xml:space="preserve">. This is because, yes, you guessed it correctly, splay is </w:t>
+      </w:r>
+      <w:proofErr w:type="gramStart"/>
+      <w:r>
+        <w:rPr>
+          <w:rFonts w:asciiTheme="majorBidi" w:hAnsiTheme="majorBidi" w:cstheme="majorBidi"/>
+          <w:sz w:val="24"/>
+          <w:szCs w:val="24"/>
+        </w:rPr>
+        <w:t>slay</w:t>
+      </w:r>
+      <w:proofErr w:type="gramEnd"/>
+      <w:r>
+        <w:rPr>
+          <w:rFonts w:asciiTheme="majorBidi" w:hAnsiTheme="majorBidi" w:cstheme="majorBidi"/>
+          <w:sz w:val="24"/>
+          <w:szCs w:val="24"/>
+        </w:rPr>
+        <w:t>. I suppose this could just be a case of splay being slay, but it could also be because of the slay-ness of splay.</w:t>
+      </w:r>
+      <w:r>
+        <w:rPr>
+          <w:rFonts w:asciiTheme="majorBidi" w:hAnsiTheme="majorBidi" w:cstheme="majorBidi"/>
+          <w:sz w:val="24"/>
+          <w:szCs w:val="24"/>
+        </w:rPr>
+        <w:t xml:space="preserve"> In conclusion, </w:t>
+      </w:r>
+      <w:r>
+        <w:rPr>
+          <w:rFonts w:asciiTheme="majorBidi" w:hAnsiTheme="majorBidi" w:cstheme="majorBidi"/>
+          <w:sz w:val="24"/>
+          <w:szCs w:val="24"/>
+        </w:rPr>
+        <w:t xml:space="preserve">Splay is </w:t>
+      </w:r>
+      <w:proofErr w:type="gramStart"/>
+      <w:r>
+        <w:rPr>
+          <w:rFonts w:asciiTheme="majorBidi" w:hAnsiTheme="majorBidi" w:cstheme="majorBidi"/>
+          <w:sz w:val="24"/>
+          <w:szCs w:val="24"/>
+        </w:rPr>
+        <w:t>slay</w:t>
+      </w:r>
+      <w:proofErr w:type="gramEnd"/>
+      <w:r>
+        <w:rPr>
+          <w:rFonts w:asciiTheme="majorBidi" w:hAnsiTheme="majorBidi" w:cstheme="majorBidi"/>
+          <w:sz w:val="24"/>
+          <w:szCs w:val="24"/>
+        </w:rPr>
+        <w:t xml:space="preserve">. Splay is </w:t>
+      </w:r>
+      <w:proofErr w:type="gramStart"/>
+      <w:r>
+        <w:rPr>
+          <w:rFonts w:asciiTheme="majorBidi" w:hAnsiTheme="majorBidi" w:cstheme="majorBidi"/>
+          <w:sz w:val="24"/>
+          <w:szCs w:val="24"/>
+        </w:rPr>
+        <w:t>slay</w:t>
+      </w:r>
+      <w:proofErr w:type="gramEnd"/>
+      <w:r>
+        <w:rPr>
+          <w:rFonts w:asciiTheme="majorBidi" w:hAnsiTheme="majorBidi" w:cstheme="majorBidi"/>
+          <w:sz w:val="24"/>
+          <w:szCs w:val="24"/>
+        </w:rPr>
+        <w:t xml:space="preserve">. Splay is </w:t>
+      </w:r>
+      <w:proofErr w:type="gramStart"/>
+      <w:r>
+        <w:rPr>
+          <w:rFonts w:asciiTheme="majorBidi" w:hAnsiTheme="majorBidi" w:cstheme="majorBidi"/>
+          <w:sz w:val="24"/>
+          <w:szCs w:val="24"/>
+        </w:rPr>
+        <w:t>slay</w:t>
+      </w:r>
+      <w:proofErr w:type="gramEnd"/>
+      <w:r>
+        <w:rPr>
+          <w:rFonts w:asciiTheme="majorBidi" w:hAnsiTheme="majorBidi" w:cstheme="majorBidi"/>
+          <w:sz w:val="24"/>
+          <w:szCs w:val="24"/>
+        </w:rPr>
+        <w:t xml:space="preserve">. Splay is </w:t>
+      </w:r>
+      <w:proofErr w:type="gramStart"/>
+      <w:r>
+        <w:rPr>
+          <w:rFonts w:asciiTheme="majorBidi" w:hAnsiTheme="majorBidi" w:cstheme="majorBidi"/>
+          <w:sz w:val="24"/>
+          <w:szCs w:val="24"/>
+        </w:rPr>
+        <w:t>slay</w:t>
+      </w:r>
+      <w:proofErr w:type="gramEnd"/>
+      <w:r>
+        <w:rPr>
+          <w:rFonts w:asciiTheme="majorBidi" w:hAnsiTheme="majorBidi" w:cstheme="majorBidi"/>
+          <w:sz w:val="24"/>
+          <w:szCs w:val="24"/>
+        </w:rPr>
+        <w:t>.</w:t>
+      </w:r>
+    </w:p>
+    <w:p>
+      <w:pPr>
+        <w:rPr>
+          <w:rFonts w:asciiTheme="majorBidi" w:hAnsiTheme="majorBidi" w:cstheme="majorBidi"/>
+          <w:b/>
+          <w:bCs/>
+          <w:sz w:val="32"/>
+          <w:szCs w:val="32"/>
+          <w:u w:val="single"/>
         </w:rPr>
       </w:pPr>
     </w:p>
@@ -1518,8 +3000,35 @@
       <w:pPr>
         <w:rPr>
           <w:rFonts w:asciiTheme="majorBidi" w:hAnsiTheme="majorBidi" w:cstheme="majorBidi"/>
-          <w:sz w:val="24"/>
-          <w:szCs w:val="24"/>
+          <w:b/>
+          <w:bCs/>
+          <w:sz w:val="32"/>
+          <w:szCs w:val="32"/>
+          <w:u w:val="single"/>
+        </w:rPr>
+      </w:pPr>
+    </w:p>
+    <w:p>
+      <w:pPr>
+        <w:rPr>
+          <w:rFonts w:asciiTheme="majorBidi" w:hAnsiTheme="majorBidi" w:cstheme="majorBidi"/>
+          <w:b/>
+          <w:bCs/>
+          <w:sz w:val="32"/>
+          <w:szCs w:val="32"/>
+          <w:u w:val="single"/>
+        </w:rPr>
+      </w:pPr>
+    </w:p>
+    <w:p>
+      <w:pPr>
+        <w:rPr>
+          <w:rFonts w:asciiTheme="majorBidi" w:hAnsiTheme="majorBidi" w:cstheme="majorBidi"/>
+          <w:b/>
+          <w:bCs/>
+          <w:sz w:val="32"/>
+          <w:szCs w:val="32"/>
+          <w:u w:val="single"/>
         </w:rPr>
       </w:pPr>
     </w:p>
@@ -1995,6 +3504,16 @@
       <w:szCs w:val="26"/>
     </w:rPr>
   </w:style>
+  <w:style w:type="character" w:styleId="PlaceholderText">
+    <w:name w:val="Placeholder Text"/>
+    <w:basedOn w:val="DefaultParagraphFont"/>
+    <w:uiPriority w:val="99"/>
+    <w:semiHidden/>
+    <w:rsid w:val="00227D18"/>
+    <w:rPr>
+      <w:color w:val="808080"/>
+    </w:rPr>
+  </w:style>
 </w:styles>
 </file>
 

</xml_diff>